<commit_message>
izmena optuznice i seminarskog
</commit_message>
<xml_diff>
--- a/docs/Seminarski rad -SR 52 2020/DejanJovovicSR52-2020.docx
+++ b/docs/Seminarski rad -SR 52 2020/DejanJovovicSR52-2020.docx
@@ -237,7 +237,7 @@
           <w:r>
             <w:fldChar w:fldCharType="separate"/>
           </w:r>
-          <w:hyperlink w:anchor="_Toc139227376" w:history="1">
+          <w:hyperlink w:anchor="_Toc139301215" w:history="1">
             <w:r>
               <w:rPr>
                 <w:rStyle w:val="Hyperlink"/>
@@ -264,7 +264,7 @@
                 <w:noProof/>
                 <w:webHidden/>
               </w:rPr>
-              <w:instrText xml:space="preserve"> PAGEREF _Toc139227376 \h </w:instrText>
+              <w:instrText xml:space="preserve"> PAGEREF _Toc139301215 \h </w:instrText>
             </w:r>
             <w:r>
               <w:rPr>
@@ -302,7 +302,7 @@
               <w:noProof/>
             </w:rPr>
           </w:pPr>
-          <w:hyperlink w:anchor="_Toc139227377" w:history="1">
+          <w:hyperlink w:anchor="_Toc139301216" w:history="1">
             <w:r>
               <w:rPr>
                 <w:rStyle w:val="Hyperlink"/>
@@ -329,7 +329,7 @@
                 <w:noProof/>
                 <w:webHidden/>
               </w:rPr>
-              <w:instrText xml:space="preserve"> PAGEREF _Toc139227377 \h </w:instrText>
+              <w:instrText xml:space="preserve"> PAGEREF _Toc139301216 \h </w:instrText>
             </w:r>
             <w:r>
               <w:rPr>
@@ -367,7 +367,7 @@
               <w:noProof/>
             </w:rPr>
           </w:pPr>
-          <w:hyperlink w:anchor="_Toc139227378" w:history="1">
+          <w:hyperlink w:anchor="_Toc139301217" w:history="1">
             <w:r>
               <w:rPr>
                 <w:rStyle w:val="Hyperlink"/>
@@ -394,7 +394,7 @@
                 <w:noProof/>
                 <w:webHidden/>
               </w:rPr>
-              <w:instrText xml:space="preserve"> PAGEREF _Toc139227378 \h </w:instrText>
+              <w:instrText xml:space="preserve"> PAGEREF _Toc139301217 \h </w:instrText>
             </w:r>
             <w:r>
               <w:rPr>
@@ -435,7 +435,7 @@
               <w:noProof/>
             </w:rPr>
           </w:pPr>
-          <w:hyperlink w:anchor="_Toc139227379" w:history="1">
+          <w:hyperlink w:anchor="_Toc139301218" w:history="1">
             <w:r>
               <w:rPr>
                 <w:rStyle w:val="Hyperlink"/>
@@ -462,7 +462,7 @@
                 <w:noProof/>
                 <w:webHidden/>
               </w:rPr>
-              <w:instrText xml:space="preserve"> PAGEREF _Toc139227379 \h </w:instrText>
+              <w:instrText xml:space="preserve"> PAGEREF _Toc139301218 \h </w:instrText>
             </w:r>
             <w:r>
               <w:rPr>
@@ -503,7 +503,7 @@
               <w:noProof/>
             </w:rPr>
           </w:pPr>
-          <w:hyperlink w:anchor="_Toc139227380" w:history="1">
+          <w:hyperlink w:anchor="_Toc139301219" w:history="1">
             <w:r>
               <w:rPr>
                 <w:rStyle w:val="Hyperlink"/>
@@ -530,7 +530,7 @@
                 <w:noProof/>
                 <w:webHidden/>
               </w:rPr>
-              <w:instrText xml:space="preserve"> PAGEREF _Toc139227380 \h </w:instrText>
+              <w:instrText xml:space="preserve"> PAGEREF _Toc139301219 \h </w:instrText>
             </w:r>
             <w:r>
               <w:rPr>
@@ -571,7 +571,7 @@
               <w:noProof/>
             </w:rPr>
           </w:pPr>
-          <w:hyperlink w:anchor="_Toc139227381" w:history="1">
+          <w:hyperlink w:anchor="_Toc139301220" w:history="1">
             <w:r>
               <w:rPr>
                 <w:rStyle w:val="Hyperlink"/>
@@ -598,7 +598,7 @@
                 <w:noProof/>
                 <w:webHidden/>
               </w:rPr>
-              <w:instrText xml:space="preserve"> PAGEREF _Toc139227381 \h </w:instrText>
+              <w:instrText xml:space="preserve"> PAGEREF _Toc139301220 \h </w:instrText>
             </w:r>
             <w:r>
               <w:rPr>
@@ -639,7 +639,7 @@
               <w:noProof/>
             </w:rPr>
           </w:pPr>
-          <w:hyperlink w:anchor="_Toc139227382" w:history="1">
+          <w:hyperlink w:anchor="_Toc139301221" w:history="1">
             <w:r>
               <w:rPr>
                 <w:rStyle w:val="Hyperlink"/>
@@ -666,7 +666,7 @@
                 <w:noProof/>
                 <w:webHidden/>
               </w:rPr>
-              <w:instrText xml:space="preserve"> PAGEREF _Toc139227382 \h </w:instrText>
+              <w:instrText xml:space="preserve"> PAGEREF _Toc139301221 \h </w:instrText>
             </w:r>
             <w:r>
               <w:rPr>
@@ -704,7 +704,7 @@
               <w:noProof/>
             </w:rPr>
           </w:pPr>
-          <w:hyperlink w:anchor="_Toc139227383" w:history="1">
+          <w:hyperlink w:anchor="_Toc139301222" w:history="1">
             <w:r>
               <w:rPr>
                 <w:rStyle w:val="Hyperlink"/>
@@ -731,7 +731,7 @@
                 <w:noProof/>
                 <w:webHidden/>
               </w:rPr>
-              <w:instrText xml:space="preserve"> PAGEREF _Toc139227383 \h </w:instrText>
+              <w:instrText xml:space="preserve"> PAGEREF _Toc139301222 \h </w:instrText>
             </w:r>
             <w:r>
               <w:rPr>
@@ -769,7 +769,7 @@
               <w:noProof/>
             </w:rPr>
           </w:pPr>
-          <w:hyperlink w:anchor="_Toc139227384" w:history="1">
+          <w:hyperlink w:anchor="_Toc139301223" w:history="1">
             <w:r>
               <w:rPr>
                 <w:rStyle w:val="Hyperlink"/>
@@ -796,7 +796,7 @@
                 <w:noProof/>
                 <w:webHidden/>
               </w:rPr>
-              <w:instrText xml:space="preserve"> PAGEREF _Toc139227384 \h </w:instrText>
+              <w:instrText xml:space="preserve"> PAGEREF _Toc139301223 \h </w:instrText>
             </w:r>
             <w:r>
               <w:rPr>
@@ -837,7 +837,7 @@
               <w:noProof/>
             </w:rPr>
           </w:pPr>
-          <w:hyperlink w:anchor="_Toc139227385" w:history="1">
+          <w:hyperlink w:anchor="_Toc139301224" w:history="1">
             <w:r>
               <w:rPr>
                 <w:rStyle w:val="Hyperlink"/>
@@ -864,7 +864,7 @@
                 <w:noProof/>
                 <w:webHidden/>
               </w:rPr>
-              <w:instrText xml:space="preserve"> PAGEREF _Toc139227385 \h </w:instrText>
+              <w:instrText xml:space="preserve"> PAGEREF _Toc139301224 \h </w:instrText>
             </w:r>
             <w:r>
               <w:rPr>
@@ -905,7 +905,7 @@
               <w:noProof/>
             </w:rPr>
           </w:pPr>
-          <w:hyperlink w:anchor="_Toc139227386" w:history="1">
+          <w:hyperlink w:anchor="_Toc139301225" w:history="1">
             <w:r>
               <w:rPr>
                 <w:rStyle w:val="Hyperlink"/>
@@ -932,7 +932,7 @@
                 <w:noProof/>
                 <w:webHidden/>
               </w:rPr>
-              <w:instrText xml:space="preserve"> PAGEREF _Toc139227386 \h </w:instrText>
+              <w:instrText xml:space="preserve"> PAGEREF _Toc139301225 \h </w:instrText>
             </w:r>
             <w:r>
               <w:rPr>
@@ -973,7 +973,7 @@
               <w:noProof/>
             </w:rPr>
           </w:pPr>
-          <w:hyperlink w:anchor="_Toc139227387" w:history="1">
+          <w:hyperlink w:anchor="_Toc139301226" w:history="1">
             <w:r>
               <w:rPr>
                 <w:rStyle w:val="Hyperlink"/>
@@ -1000,7 +1000,7 @@
                 <w:noProof/>
                 <w:webHidden/>
               </w:rPr>
-              <w:instrText xml:space="preserve"> PAGEREF _Toc139227387 \h </w:instrText>
+              <w:instrText xml:space="preserve"> PAGEREF _Toc139301226 \h </w:instrText>
             </w:r>
             <w:r>
               <w:rPr>
@@ -1038,7 +1038,7 @@
               <w:noProof/>
             </w:rPr>
           </w:pPr>
-          <w:hyperlink w:anchor="_Toc139227388" w:history="1">
+          <w:hyperlink w:anchor="_Toc139301227" w:history="1">
             <w:r>
               <w:rPr>
                 <w:rStyle w:val="Hyperlink"/>
@@ -1065,7 +1065,7 @@
                 <w:noProof/>
                 <w:webHidden/>
               </w:rPr>
-              <w:instrText xml:space="preserve"> PAGEREF _Toc139227388 \h </w:instrText>
+              <w:instrText xml:space="preserve"> PAGEREF _Toc139301227 \h </w:instrText>
             </w:r>
             <w:r>
               <w:rPr>
@@ -1103,7 +1103,7 @@
               <w:noProof/>
             </w:rPr>
           </w:pPr>
-          <w:hyperlink w:anchor="_Toc139227389" w:history="1">
+          <w:hyperlink w:anchor="_Toc139301228" w:history="1">
             <w:r>
               <w:rPr>
                 <w:rStyle w:val="Hyperlink"/>
@@ -1130,7 +1130,7 @@
                 <w:noProof/>
                 <w:webHidden/>
               </w:rPr>
-              <w:instrText xml:space="preserve"> PAGEREF _Toc139227389 \h </w:instrText>
+              <w:instrText xml:space="preserve"> PAGEREF _Toc139301228 \h </w:instrText>
             </w:r>
             <w:r>
               <w:rPr>
@@ -1168,7 +1168,7 @@
               <w:noProof/>
             </w:rPr>
           </w:pPr>
-          <w:hyperlink w:anchor="_Toc139227390" w:history="1">
+          <w:hyperlink w:anchor="_Toc139301229" w:history="1">
             <w:r>
               <w:rPr>
                 <w:rStyle w:val="Hyperlink"/>
@@ -1195,7 +1195,7 @@
                 <w:noProof/>
                 <w:webHidden/>
               </w:rPr>
-              <w:instrText xml:space="preserve"> PAGEREF _Toc139227390 \h </w:instrText>
+              <w:instrText xml:space="preserve"> PAGEREF _Toc139301229 \h </w:instrText>
             </w:r>
             <w:r>
               <w:rPr>
@@ -1233,7 +1233,7 @@
               <w:noProof/>
             </w:rPr>
           </w:pPr>
-          <w:hyperlink w:anchor="_Toc139227391" w:history="1">
+          <w:hyperlink w:anchor="_Toc139301230" w:history="1">
             <w:r>
               <w:rPr>
                 <w:rStyle w:val="Hyperlink"/>
@@ -1260,7 +1260,7 @@
                 <w:noProof/>
                 <w:webHidden/>
               </w:rPr>
-              <w:instrText xml:space="preserve"> PAGEREF _Toc139227391 \h </w:instrText>
+              <w:instrText xml:space="preserve"> PAGEREF _Toc139301230 \h </w:instrText>
             </w:r>
             <w:r>
               <w:rPr>
@@ -1322,7 +1322,7 @@
       <w:pPr>
         <w:pStyle w:val="Heading1"/>
       </w:pPr>
-      <w:bookmarkStart w:id="0" w:name="_Toc139227376"/>
+      <w:bookmarkStart w:id="0" w:name="_Toc139301215"/>
       <w:r>
         <w:rPr>
           <w:b w:val="0"/>
@@ -1674,7 +1674,7 @@
       <w:pPr>
         <w:pStyle w:val="Heading1"/>
       </w:pPr>
-      <w:bookmarkStart w:id="1" w:name="_Toc139227377"/>
+      <w:bookmarkStart w:id="1" w:name="_Toc139301216"/>
       <w:r>
         <w:lastRenderedPageBreak/>
         <w:t xml:space="preserve">2. </w:t>
@@ -1762,6 +1762,15 @@
         </w:rPr>
         <w:t xml:space="preserve"> Prostorija gde sud zaseda je poznata kao sudnica.  </w:t>
       </w:r>
+      <w:r>
+        <w:rPr>
+          <w:rStyle w:val="FootnoteReference"/>
+          <w:rFonts w:eastAsiaTheme="majorEastAsia"/>
+          <w:sz w:val="24"/>
+          <w:szCs w:val="24"/>
+        </w:rPr>
+        <w:footnoteReference w:id="2"/>
+      </w:r>
     </w:p>
     <w:p>
       <w:pPr>
@@ -1797,6 +1806,15 @@
         </w:rPr>
         <w:t>Sudovi opšte nadležnosti su: Osnovni, Viši i Apelacioni sudovi i Vrhovni sud, kao najviši sud u zemlji. Sudovi posebne nadležnosti su: Prekršajni sudovi, Prekršajni apelacioni sudovi, Privredni sudovi, Privredni apelacioni sud, i Upravni sud.</w:t>
       </w:r>
+      <w:r>
+        <w:rPr>
+          <w:rStyle w:val="FootnoteReference"/>
+          <w:rFonts w:eastAsiaTheme="majorEastAsia"/>
+          <w:sz w:val="24"/>
+          <w:szCs w:val="24"/>
+        </w:rPr>
+        <w:footnoteReference w:id="3"/>
+      </w:r>
     </w:p>
     <w:p>
       <w:pPr>
@@ -1865,24 +1883,7 @@
           <w:sz w:val="24"/>
           <w:szCs w:val="24"/>
         </w:rPr>
-        <w:t>Podr</w:t>
-      </w:r>
-      <w:r>
-        <w:rPr>
-          <w:rFonts w:eastAsiaTheme="majorEastAsia"/>
-          <w:sz w:val="24"/>
-          <w:szCs w:val="24"/>
-          <w:lang/>
-        </w:rPr>
-        <w:t>žavanje</w:t>
-      </w:r>
-      <w:r>
-        <w:rPr>
-          <w:rFonts w:eastAsiaTheme="majorEastAsia"/>
-          <w:sz w:val="24"/>
-          <w:szCs w:val="24"/>
-        </w:rPr>
-        <w:t xml:space="preserve"> primanja</w:t>
+        <w:t>Podržavanje primanja</w:t>
       </w:r>
       <w:r>
         <w:rPr>
@@ -2021,7 +2022,7 @@
       <w:pPr>
         <w:pStyle w:val="Heading1"/>
       </w:pPr>
-      <w:bookmarkStart w:id="2" w:name="_Toc139227378"/>
+      <w:bookmarkStart w:id="2" w:name="_Toc139301217"/>
       <w:r>
         <w:lastRenderedPageBreak/>
         <w:t xml:space="preserve">3. </w:t>
@@ -2038,7 +2039,7 @@
       <w:pPr>
         <w:pStyle w:val="Heading2"/>
       </w:pPr>
-      <w:bookmarkStart w:id="3" w:name="_Toc139227379"/>
+      <w:bookmarkStart w:id="3" w:name="_Toc139301218"/>
       <w:r>
         <w:t>O sudovima</w:t>
       </w:r>
@@ -2159,6 +2160,15 @@
         </w:rPr>
         <w:t>Ogromna većina građanskih predmeta je takođe nesporna ili se, barem, rešava pre suđenja. Mnoge sporove stranke rešavaju same, bez intervencije suda. U drugim slučajevima, sporovi se rešavaju različitim metodama alternativnog rešavanja sporova, kao što je arbitraža, u kojoj se strane slažu da će odluka arbitraže ( ili arbitražnog veća ili tribunala) imati punu, obavezujuću snagu zakona. Arbitraža se obično koristi u privrednim i radnim sporovima. Dakle, većina onoga što sudovi rade je administrativne prirode.</w:t>
       </w:r>
+      <w:r>
+        <w:rPr>
+          <w:rStyle w:val="FootnoteReference"/>
+          <w:rFonts w:eastAsiaTheme="majorEastAsia"/>
+          <w:sz w:val="24"/>
+          <w:szCs w:val="24"/>
+        </w:rPr>
+        <w:footnoteReference w:id="4"/>
+      </w:r>
     </w:p>
     <w:p>
       <w:pPr>
@@ -2186,7 +2196,7 @@
       <w:pPr>
         <w:pStyle w:val="Heading2"/>
       </w:pPr>
-      <w:bookmarkStart w:id="4" w:name="_Toc139227380"/>
+      <w:bookmarkStart w:id="4" w:name="_Toc139301219"/>
       <w:r>
         <w:lastRenderedPageBreak/>
         <w:t xml:space="preserve">Vrste </w:t>
@@ -2246,6 +2256,15 @@
           <w:szCs w:val="24"/>
         </w:rPr>
         <w:t>pojedinih osnovnih sudova osnovane su sudske jedinice u kojima se sudi i preduzimaju druge sudske radnje. Osnovni sud je nadležan da u prvom stepenu sudi:</w:t>
+      </w:r>
+      <w:r>
+        <w:rPr>
+          <w:rStyle w:val="FootnoteReference"/>
+          <w:rFonts w:eastAsiaTheme="majorEastAsia"/>
+          <w:sz w:val="24"/>
+          <w:szCs w:val="24"/>
+        </w:rPr>
+        <w:footnoteReference w:id="5"/>
       </w:r>
     </w:p>
     <w:p>
@@ -2653,6 +2672,15 @@
         </w:rPr>
         <w:t>da vrši druge poslove određene zakonom</w:t>
       </w:r>
+      <w:r>
+        <w:rPr>
+          <w:rStyle w:val="FootnoteReference"/>
+          <w:rFonts w:eastAsiaTheme="majorEastAsia"/>
+          <w:sz w:val="24"/>
+          <w:szCs w:val="24"/>
+        </w:rPr>
+        <w:footnoteReference w:id="6"/>
+      </w:r>
     </w:p>
     <w:p>
       <w:pPr>
@@ -2717,15 +2745,6 @@
     <w:p>
       <w:pPr>
         <w:spacing w:after="0"/>
-        <w:jc w:val="both"/>
-        <w:rPr>
-          <w:rFonts w:eastAsiaTheme="majorEastAsia"/>
-        </w:rPr>
-      </w:pPr>
-    </w:p>
-    <w:p>
-      <w:pPr>
-        <w:spacing w:after="0"/>
         <w:rPr>
           <w:rFonts w:eastAsiaTheme="majorEastAsia"/>
         </w:rPr>
@@ -2809,51 +2828,84 @@
         <w:spacing w:after="0"/>
         <w:rPr>
           <w:rFonts w:eastAsiaTheme="majorEastAsia"/>
-        </w:rPr>
-      </w:pPr>
+          <w:sz w:val="24"/>
+          <w:szCs w:val="24"/>
+        </w:rPr>
+      </w:pPr>
+      <w:r>
+        <w:rPr>
+          <w:rFonts w:eastAsiaTheme="majorEastAsia"/>
+          <w:sz w:val="24"/>
+          <w:szCs w:val="24"/>
+        </w:rPr>
+        <w:t xml:space="preserve">     </w:t>
+      </w:r>
+      <w:r>
+        <w:rPr>
+          <w:rFonts w:eastAsiaTheme="majorEastAsia"/>
+          <w:b/>
+          <w:sz w:val="24"/>
+          <w:szCs w:val="24"/>
+        </w:rPr>
+        <w:t>Prekršajni apelacioni sud</w:t>
+      </w:r>
+      <w:r>
+        <w:rPr>
+          <w:rFonts w:eastAsiaTheme="majorEastAsia"/>
+          <w:sz w:val="24"/>
+          <w:szCs w:val="24"/>
+        </w:rPr>
+        <w:t xml:space="preserve"> za teritoriju Republike Srbije, sa sedištem je u Beogradu. Takođe se sudi i preduzimaju ostale sudske radnje. Odlučuje o žalbama na odluke prekršajnih sudova.</w:t>
+      </w:r>
     </w:p>
     <w:p>
       <w:pPr>
         <w:spacing w:after="0"/>
         <w:rPr>
           <w:rFonts w:eastAsiaTheme="majorEastAsia"/>
-          <w:sz w:val="24"/>
-          <w:szCs w:val="24"/>
-        </w:rPr>
-      </w:pPr>
-      <w:r>
-        <w:rPr>
-          <w:rFonts w:eastAsiaTheme="majorEastAsia"/>
-          <w:sz w:val="24"/>
-          <w:szCs w:val="24"/>
-        </w:rPr>
-        <w:t xml:space="preserve">     </w:t>
-      </w:r>
-      <w:r>
-        <w:rPr>
-          <w:rFonts w:eastAsiaTheme="majorEastAsia"/>
-          <w:b/>
-          <w:sz w:val="24"/>
-          <w:szCs w:val="24"/>
-        </w:rPr>
-        <w:t>Prekršajni apelacioni sud</w:t>
-      </w:r>
-      <w:r>
-        <w:rPr>
-          <w:rFonts w:eastAsiaTheme="majorEastAsia"/>
-          <w:sz w:val="24"/>
-          <w:szCs w:val="24"/>
-        </w:rPr>
-        <w:t xml:space="preserve"> za teritoriju Republike Srbije, sa sedištem je u Beogradu. Takođe se sudi i preduzimaju ostale sudske radnje. Odlučuje o žalbama na odluke prekršajnih sudova.</w:t>
-      </w:r>
+        </w:rPr>
+      </w:pPr>
     </w:p>
     <w:p>
       <w:pPr>
         <w:spacing w:after="0"/>
         <w:rPr>
           <w:rFonts w:eastAsiaTheme="majorEastAsia"/>
-        </w:rPr>
-      </w:pPr>
+          <w:sz w:val="24"/>
+          <w:szCs w:val="24"/>
+        </w:rPr>
+      </w:pPr>
+      <w:r>
+        <w:rPr>
+          <w:rFonts w:eastAsiaTheme="majorEastAsia"/>
+          <w:b/>
+        </w:rPr>
+        <w:t xml:space="preserve"> </w:t>
+      </w:r>
+      <w:r>
+        <w:rPr>
+          <w:rFonts w:eastAsiaTheme="majorEastAsia"/>
+          <w:b/>
+        </w:rPr>
+        <w:t xml:space="preserve">    </w:t>
+      </w:r>
+      <w:r>
+        <w:rPr>
+          <w:rFonts w:eastAsiaTheme="majorEastAsia"/>
+          <w:b/>
+          <w:sz w:val="24"/>
+          <w:szCs w:val="24"/>
+        </w:rPr>
+        <w:t>Privredni sudovi</w:t>
+      </w:r>
+      <w:r>
+        <w:rPr>
+          <w:rFonts w:eastAsiaTheme="majorEastAsia"/>
+          <w:sz w:val="24"/>
+          <w:szCs w:val="24"/>
+        </w:rPr>
+        <w:t xml:space="preserve"> postupaju u predmetima odnosno nadle#ni su za teritoriju jednog ili više gradova, odnosno više opština. U prvom stepenu, između ostalog, sudi u sporovima između domaćih i stranih privrednih subjekata; u sporovima o autorskim i srodnim pravima; o stranim ulaganjima...</w:t>
+      </w:r>
     </w:p>
     <w:p>
       <w:pPr>
@@ -2867,6 +2919,12 @@
       <w:r>
         <w:rPr>
           <w:rFonts w:eastAsiaTheme="majorEastAsia"/>
+        </w:rPr>
+        <w:t xml:space="preserve">   </w:t>
+      </w:r>
+      <w:r>
+        <w:rPr>
+          <w:rFonts w:eastAsiaTheme="majorEastAsia"/>
           <w:b/>
         </w:rPr>
         <w:t xml:space="preserve"> </w:t>
@@ -2875,6 +2933,40 @@
         <w:rPr>
           <w:rFonts w:eastAsiaTheme="majorEastAsia"/>
           <w:b/>
+          <w:sz w:val="24"/>
+          <w:szCs w:val="24"/>
+        </w:rPr>
+        <w:t xml:space="preserve">Privredni apelacioni sud </w:t>
+      </w:r>
+      <w:r>
+        <w:rPr>
+          <w:rFonts w:eastAsiaTheme="majorEastAsia"/>
+          <w:sz w:val="24"/>
+          <w:szCs w:val="24"/>
+        </w:rPr>
+        <w:t>odlučuje o žalbama na odluke privrednih sudova.</w:t>
+      </w:r>
+    </w:p>
+    <w:p>
+      <w:pPr>
+        <w:spacing w:after="0"/>
+        <w:rPr>
+          <w:rFonts w:eastAsiaTheme="majorEastAsia"/>
+        </w:rPr>
+      </w:pPr>
+    </w:p>
+    <w:p>
+      <w:pPr>
+        <w:spacing w:after="0"/>
+        <w:rPr>
+          <w:rFonts w:eastAsiaTheme="majorEastAsia"/>
+          <w:sz w:val="24"/>
+          <w:szCs w:val="24"/>
+        </w:rPr>
+      </w:pPr>
+      <w:r>
+        <w:rPr>
+          <w:rFonts w:eastAsiaTheme="majorEastAsia"/>
         </w:rPr>
         <w:t xml:space="preserve">    </w:t>
       </w:r>
@@ -2885,15 +2977,15 @@
           <w:sz w:val="24"/>
           <w:szCs w:val="24"/>
         </w:rPr>
-        <w:t>Privredni sudovi</w:t>
-      </w:r>
-      <w:r>
-        <w:rPr>
-          <w:rFonts w:eastAsiaTheme="majorEastAsia"/>
-          <w:sz w:val="24"/>
-          <w:szCs w:val="24"/>
-        </w:rPr>
-        <w:t xml:space="preserve"> postupaju u predmetima odnosno nadle#ni su za teritoriju jednog ili više gradova, odnosno više opština. U prvom stepenu, između ostalog, sudi u sporovima između domaćih i stranih privrednih subjekata; u sporovima o autorskim i srodnim pravima; o stranim ulaganjima...</w:t>
+        <w:t>Upravni sud</w:t>
+      </w:r>
+      <w:r>
+        <w:rPr>
+          <w:rFonts w:eastAsiaTheme="majorEastAsia"/>
+          <w:sz w:val="24"/>
+          <w:szCs w:val="24"/>
+        </w:rPr>
+        <w:t xml:space="preserve"> ima odeljena izvan sedišta suda u kojem sudi i preuzima ostale sudske radnje. Sudi u upravnim sporovima.</w:t>
       </w:r>
     </w:p>
     <w:p>
@@ -2917,31 +3009,32 @@
         <w:rPr>
           <w:rFonts w:eastAsiaTheme="majorEastAsia"/>
         </w:rPr>
-        <w:t xml:space="preserve">   </w:t>
-      </w:r>
-      <w:r>
-        <w:rPr>
-          <w:rFonts w:eastAsiaTheme="majorEastAsia"/>
-          <w:b/>
-        </w:rPr>
-        <w:t xml:space="preserve"> </w:t>
-      </w:r>
-      <w:r>
-        <w:rPr>
-          <w:rFonts w:eastAsiaTheme="majorEastAsia"/>
-          <w:b/>
-          <w:sz w:val="24"/>
-          <w:szCs w:val="24"/>
-        </w:rPr>
-        <w:t xml:space="preserve">Privredni apelacioni sud </w:t>
-      </w:r>
-      <w:r>
-        <w:rPr>
-          <w:rFonts w:eastAsiaTheme="majorEastAsia"/>
-          <w:sz w:val="24"/>
-          <w:szCs w:val="24"/>
-        </w:rPr>
-        <w:t>odlučuje o žalbama na odluke privrednih sudova.</w:t>
+        <w:t xml:space="preserve">    </w:t>
+      </w:r>
+      <w:r>
+        <w:rPr>
+          <w:rFonts w:eastAsiaTheme="majorEastAsia"/>
+          <w:b/>
+          <w:sz w:val="24"/>
+          <w:szCs w:val="24"/>
+        </w:rPr>
+        <w:t>Krivični sudovi</w:t>
+      </w:r>
+      <w:r>
+        <w:rPr>
+          <w:rFonts w:eastAsiaTheme="majorEastAsia"/>
+          <w:sz w:val="24"/>
+          <w:szCs w:val="24"/>
+        </w:rPr>
+        <w:t xml:space="preserve"> se bave licima optuženim za izvršenje krivičnog dela, odlučuju da li su krivi i, ako jeste, utvrđuju posledice koje trpe. Nepristrasnost suda je snažno ojačana tamo gde se porote koriste za odlučivanje o krivici ili nevinosti optuženog. Uloga krivičnog suda u građansko-pravnim sistemima je dosta drugačija od njegove uloge u sistemima običajnog prava.</w:t>
+      </w:r>
+      <w:r>
+        <w:rPr>
+          <w:rFonts w:eastAsiaTheme="majorEastAsia"/>
+          <w:sz w:val="24"/>
+          <w:szCs w:val="24"/>
+        </w:rPr>
+        <w:t xml:space="preserve"> Zemlje građanskog prava dodeljuju aktivniku ulogu sudiju i pasivniju ulogu braniocu. Sudije u ovom sistemu imaju nezavisnu odgovornost da otkriju činjenice. Ako okrivljeni bude proglašen krivim, izriče mu se kazna, opet u skladu sa zakonom i u granicama utvrdjenim zakonom. Cilj većine kažnjavanja nije toliko da se izvrši osveta počiniocu, već da se on rehabilituje i da se drugi odvrate od sličnih dela. Dakle najčešće kazne su novčane kazne, kratke kazne zatvora i uslovna kazna ( koja omogućava prestupniku slobodu pod državnim nadzorom).</w:t>
       </w:r>
     </w:p>
     <w:p>
@@ -2949,6 +3042,8 @@
         <w:spacing w:after="0"/>
         <w:rPr>
           <w:rFonts w:eastAsiaTheme="majorEastAsia"/>
+          <w:sz w:val="24"/>
+          <w:szCs w:val="24"/>
         </w:rPr>
       </w:pPr>
     </w:p>
@@ -2974,96 +3069,6 @@
           <w:sz w:val="24"/>
           <w:szCs w:val="24"/>
         </w:rPr>
-        <w:t>Upravni sud</w:t>
-      </w:r>
-      <w:r>
-        <w:rPr>
-          <w:rFonts w:eastAsiaTheme="majorEastAsia"/>
-          <w:sz w:val="24"/>
-          <w:szCs w:val="24"/>
-        </w:rPr>
-        <w:t xml:space="preserve"> ima odeljena izvan sedišta suda u kojem sudi i preuzima ostale sudske radnje. Sudi u upravnim sporovima.</w:t>
-      </w:r>
-    </w:p>
-    <w:p>
-      <w:pPr>
-        <w:spacing w:after="0"/>
-        <w:rPr>
-          <w:rFonts w:eastAsiaTheme="majorEastAsia"/>
-        </w:rPr>
-      </w:pPr>
-    </w:p>
-    <w:p>
-      <w:pPr>
-        <w:spacing w:after="0"/>
-        <w:rPr>
-          <w:rFonts w:eastAsiaTheme="majorEastAsia"/>
-          <w:sz w:val="24"/>
-          <w:szCs w:val="24"/>
-        </w:rPr>
-      </w:pPr>
-      <w:r>
-        <w:rPr>
-          <w:rFonts w:eastAsiaTheme="majorEastAsia"/>
-        </w:rPr>
-        <w:t xml:space="preserve">    </w:t>
-      </w:r>
-      <w:r>
-        <w:rPr>
-          <w:rFonts w:eastAsiaTheme="majorEastAsia"/>
-          <w:b/>
-          <w:sz w:val="24"/>
-          <w:szCs w:val="24"/>
-        </w:rPr>
-        <w:t>Krivični sudovi</w:t>
-      </w:r>
-      <w:r>
-        <w:rPr>
-          <w:rFonts w:eastAsiaTheme="majorEastAsia"/>
-          <w:sz w:val="24"/>
-          <w:szCs w:val="24"/>
-        </w:rPr>
-        <w:t xml:space="preserve"> se bave licima optuženim za izvršenje krivičnog dela, odlučuju da li su krivi i, ako jeste, utvrđuju posledice koje trpe. Nepristrasnost suda je snažno ojačana tamo gde se porote koriste za odlučivanje o krivici ili nevinosti optuženog. Uloga krivičnog suda u građansko-pravnim sistemima je dosta drugačija od njegove uloge u sistemima običajnog prava.</w:t>
-      </w:r>
-      <w:r>
-        <w:rPr>
-          <w:rFonts w:eastAsiaTheme="majorEastAsia"/>
-          <w:sz w:val="24"/>
-          <w:szCs w:val="24"/>
-        </w:rPr>
-        <w:t xml:space="preserve"> Zemlje građanskog prava dodeljuju aktivniku ulogu sudiju i pasivniju ulogu braniocu. Sudije u ovom sistemu imaju nezavisnu odgovornost da otkriju činjenice. Ako okrivljeni bude proglašen krivim, izriče mu se kazna, opet u skladu sa zakonom i u granicama utvrdjenim zakonom. Cilj većine kažnjavanja nije toliko da se izvrši osveta počiniocu, već da se on rehabilituje i da se drugi odvrate od sličnih dela. Dakle najčešće kazne su novčane kazne, kratke kazne zatvora i uslovna kazna ( koja omogućava prestupniku slobodu pod državnim nadzorom).</w:t>
-      </w:r>
-    </w:p>
-    <w:p>
-      <w:pPr>
-        <w:spacing w:after="0"/>
-        <w:rPr>
-          <w:rFonts w:eastAsiaTheme="majorEastAsia"/>
-        </w:rPr>
-      </w:pPr>
-    </w:p>
-    <w:p>
-      <w:pPr>
-        <w:spacing w:after="0"/>
-        <w:rPr>
-          <w:rFonts w:eastAsiaTheme="majorEastAsia"/>
-          <w:sz w:val="24"/>
-          <w:szCs w:val="24"/>
-        </w:rPr>
-      </w:pPr>
-      <w:r>
-        <w:rPr>
-          <w:rFonts w:eastAsiaTheme="majorEastAsia"/>
-        </w:rPr>
-        <w:t xml:space="preserve">    </w:t>
-      </w:r>
-      <w:r>
-        <w:rPr>
-          <w:rFonts w:eastAsiaTheme="majorEastAsia"/>
-          <w:b/>
-          <w:sz w:val="24"/>
-          <w:szCs w:val="24"/>
-        </w:rPr>
         <w:t>Građanski sudovi</w:t>
       </w:r>
       <w:r>
@@ -3082,6 +3087,15 @@
         </w:rPr>
         <w:t xml:space="preserve"> koje bi zauzimale da nije učinjena pravna greška. Građanski zahtevi obično ne proizilaze iz krivičnih dela.</w:t>
       </w:r>
+      <w:r>
+        <w:rPr>
+          <w:rStyle w:val="FootnoteReference"/>
+          <w:rFonts w:eastAsiaTheme="majorEastAsia"/>
+          <w:sz w:val="24"/>
+          <w:szCs w:val="24"/>
+        </w:rPr>
+        <w:footnoteReference w:id="7"/>
+      </w:r>
     </w:p>
     <w:p>
       <w:pPr>
@@ -3102,7 +3116,7 @@
       <w:pPr>
         <w:pStyle w:val="Heading2"/>
       </w:pPr>
-      <w:bookmarkStart w:id="5" w:name="_Toc139227381"/>
+      <w:bookmarkStart w:id="5" w:name="_Toc139301220"/>
       <w:r>
         <w:lastRenderedPageBreak/>
         <w:t>SUDIJE</w:t>
@@ -3146,6 +3160,14 @@
         </w:rPr>
         <w:t xml:space="preserve"> Ipak, centralna figura svakog suda je sudija.</w:t>
       </w:r>
+      <w:r>
+        <w:rPr>
+          <w:rStyle w:val="FootnoteReference"/>
+          <w:sz w:val="24"/>
+          <w:szCs w:val="24"/>
+        </w:rPr>
+        <w:footnoteReference w:id="8"/>
+      </w:r>
     </w:p>
     <w:p>
       <w:pPr>
@@ -3229,6 +3251,14 @@
         </w:rPr>
         <w:t>. Profesionalne sudije u zemljama građanskog prava značajno se razlikuju po poreklu i izgledima od profesionalnih sudija u zemljama običnog prava.</w:t>
       </w:r>
+      <w:r>
+        <w:rPr>
+          <w:rStyle w:val="FootnoteReference"/>
+          <w:sz w:val="24"/>
+          <w:szCs w:val="24"/>
+        </w:rPr>
+        <w:footnoteReference w:id="9"/>
+      </w:r>
     </w:p>
     <w:p>
       <w:pPr>
@@ -3247,7 +3277,7 @@
       <w:pPr>
         <w:pStyle w:val="Heading2"/>
       </w:pPr>
-      <w:bookmarkStart w:id="6" w:name="_Toc139227382"/>
+      <w:bookmarkStart w:id="6" w:name="_Toc139301221"/>
       <w:r>
         <w:lastRenderedPageBreak/>
         <w:t>SLIČNI SERVISI I APLIKACIJE</w:t>
@@ -4092,7 +4122,7 @@
       <w:pPr>
         <w:pStyle w:val="Heading1"/>
       </w:pPr>
-      <w:bookmarkStart w:id="7" w:name="_Toc139227383"/>
+      <w:bookmarkStart w:id="7" w:name="_Toc139301222"/>
       <w:r>
         <w:t xml:space="preserve">4. </w:t>
       </w:r>
@@ -4241,7 +4271,7 @@
       <w:pPr>
         <w:pStyle w:val="Heading1"/>
       </w:pPr>
-      <w:bookmarkStart w:id="8" w:name="_Toc139227384"/>
+      <w:bookmarkStart w:id="8" w:name="_Toc139301223"/>
       <w:r>
         <w:lastRenderedPageBreak/>
         <w:t xml:space="preserve">5. </w:t>
@@ -4258,7 +4288,7 @@
       <w:pPr>
         <w:pStyle w:val="Heading2"/>
       </w:pPr>
-      <w:bookmarkStart w:id="9" w:name="_Toc139227385"/>
+      <w:bookmarkStart w:id="9" w:name="_Toc139301224"/>
       <w:r>
         <w:t>CLASS DIAGRAM</w:t>
       </w:r>
@@ -4388,7 +4418,7 @@
       <w:pPr>
         <w:pStyle w:val="Heading2"/>
       </w:pPr>
-      <w:bookmarkStart w:id="10" w:name="_Toc139227386"/>
+      <w:bookmarkStart w:id="10" w:name="_Toc139301225"/>
       <w:r>
         <w:lastRenderedPageBreak/>
         <w:t>USE CASE DIAGRAM</w:t>
@@ -4772,7 +4802,7 @@
       <w:pPr>
         <w:pStyle w:val="Heading2"/>
       </w:pPr>
-      <w:bookmarkStart w:id="11" w:name="_Toc139227387"/>
+      <w:bookmarkStart w:id="11" w:name="_Toc139301226"/>
       <w:r>
         <w:lastRenderedPageBreak/>
         <w:t>COMPONENT DIAGRAM</w:t>
@@ -4946,7 +4976,7 @@
       <w:pPr>
         <w:pStyle w:val="Heading1"/>
       </w:pPr>
-      <w:bookmarkStart w:id="12" w:name="_Toc139227388"/>
+      <w:bookmarkStart w:id="12" w:name="_Toc139301227"/>
       <w:r>
         <w:t xml:space="preserve">6. </w:t>
       </w:r>
@@ -5160,22 +5190,13 @@
           <w:sz w:val="24"/>
           <w:szCs w:val="24"/>
         </w:rPr>
-        <w:t xml:space="preserve"> prikazan je servis poternice. Sadr</w:t>
-      </w:r>
-      <w:r>
-        <w:rPr>
-          <w:sz w:val="24"/>
-          <w:szCs w:val="24"/>
-          <w:lang/>
-        </w:rPr>
-        <w:t xml:space="preserve">ži kreiranje poternice na endpoint </w:t>
-      </w:r>
-      <w:r>
-        <w:rPr>
-          <w:b/>
-          <w:sz w:val="24"/>
-          <w:szCs w:val="24"/>
-          <w:lang/>
+        <w:t xml:space="preserve"> prikazan je servis poternice. Sadrži kreiranje poternice na endpoint </w:t>
+      </w:r>
+      <w:r>
+        <w:rPr>
+          <w:b/>
+          <w:sz w:val="24"/>
+          <w:szCs w:val="24"/>
         </w:rPr>
         <w:t>„/mup/poternic</w:t>
       </w:r>
@@ -5184,7 +5205,6 @@
           <w:b/>
           <w:sz w:val="24"/>
           <w:szCs w:val="24"/>
-          <w:lang/>
         </w:rPr>
         <w:t>a</w:t>
       </w:r>
@@ -5193,7 +5213,6 @@
           <w:b/>
           <w:sz w:val="24"/>
           <w:szCs w:val="24"/>
-          <w:lang/>
         </w:rPr>
         <w:t>“</w:t>
       </w:r>
@@ -6171,7 +6190,7 @@
       <w:pPr>
         <w:pStyle w:val="Heading1"/>
       </w:pPr>
-      <w:bookmarkStart w:id="13" w:name="_Toc139227389"/>
+      <w:bookmarkStart w:id="13" w:name="_Toc139301228"/>
       <w:r>
         <w:t xml:space="preserve">7. </w:t>
       </w:r>
@@ -7274,7 +7293,7 @@
       <w:pPr>
         <w:pStyle w:val="Heading1"/>
       </w:pPr>
-      <w:bookmarkStart w:id="14" w:name="_Toc139227390"/>
+      <w:bookmarkStart w:id="14" w:name="_Toc139301229"/>
       <w:r>
         <w:t xml:space="preserve">8. </w:t>
       </w:r>
@@ -7475,15 +7494,7 @@
           <w:sz w:val="24"/>
           <w:szCs w:val="24"/>
         </w:rPr>
-        <w:t>se ne mo</w:t>
-      </w:r>
-      <w:r>
-        <w:rPr>
-          <w:sz w:val="24"/>
-          <w:szCs w:val="24"/>
-          <w:lang/>
-        </w:rPr>
-        <w:t>že izmeniti</w:t>
+        <w:t>se ne može izmeniti</w:t>
       </w:r>
       <w:r>
         <w:rPr>
@@ -7607,7 +7618,7 @@
       <w:pPr>
         <w:pStyle w:val="Heading1"/>
       </w:pPr>
-      <w:bookmarkStart w:id="15" w:name="_Toc139227391"/>
+      <w:bookmarkStart w:id="15" w:name="_Toc139301230"/>
       <w:r>
         <w:lastRenderedPageBreak/>
         <w:t xml:space="preserve">9. </w:t>
@@ -7639,7 +7650,19 @@
           <w:rPr>
             <w:rStyle w:val="Hyperlink"/>
           </w:rPr>
-          <w:t>https://www.britannica.com/topic/court-law</w:t>
+          <w:t>https://www.britannica.com/</w:t>
+        </w:r>
+        <w:r>
+          <w:rPr>
+            <w:rStyle w:val="Hyperlink"/>
+          </w:rPr>
+          <w:t>t</w:t>
+        </w:r>
+        <w:r>
+          <w:rPr>
+            <w:rStyle w:val="Hyperlink"/>
+          </w:rPr>
+          <w:t>opic/court-law</w:t>
         </w:r>
       </w:hyperlink>
     </w:p>
@@ -7660,7 +7683,19 @@
           <w:rPr>
             <w:rStyle w:val="Hyperlink"/>
           </w:rPr>
-          <w:t>https://portal.sud.rs/cr/sudovi</w:t>
+          <w:t>https://portal.sud.r</w:t>
+        </w:r>
+        <w:r>
+          <w:rPr>
+            <w:rStyle w:val="Hyperlink"/>
+          </w:rPr>
+          <w:t>s</w:t>
+        </w:r>
+        <w:r>
+          <w:rPr>
+            <w:rStyle w:val="Hyperlink"/>
+          </w:rPr>
+          <w:t>/cr/sudovi</w:t>
         </w:r>
       </w:hyperlink>
     </w:p>
@@ -7681,7 +7716,19 @@
           <w:rPr>
             <w:rStyle w:val="Hyperlink"/>
           </w:rPr>
-          <w:t>https://www.britannica.com/topic/court-law/Judges</w:t>
+          <w:t>https:/</w:t>
+        </w:r>
+        <w:r>
+          <w:rPr>
+            <w:rStyle w:val="Hyperlink"/>
+          </w:rPr>
+          <w:t>/</w:t>
+        </w:r>
+        <w:r>
+          <w:rPr>
+            <w:rStyle w:val="Hyperlink"/>
+          </w:rPr>
+          <w:t>www.britannica.com/topic/court-law/Judges</w:t>
         </w:r>
       </w:hyperlink>
     </w:p>
@@ -7702,7 +7749,19 @@
           <w:rPr>
             <w:rStyle w:val="Hyperlink"/>
           </w:rPr>
-          <w:t>https://en.wikipedia.org/wiki/Judge</w:t>
+          <w:t>https://en.wikiped</w:t>
+        </w:r>
+        <w:r>
+          <w:rPr>
+            <w:rStyle w:val="Hyperlink"/>
+          </w:rPr>
+          <w:t>i</w:t>
+        </w:r>
+        <w:r>
+          <w:rPr>
+            <w:rStyle w:val="Hyperlink"/>
+          </w:rPr>
+          <w:t>a.org/wiki/Judge</w:t>
         </w:r>
       </w:hyperlink>
     </w:p>
@@ -7723,7 +7782,31 @@
           <w:rPr>
             <w:rStyle w:val="Hyperlink"/>
           </w:rPr>
-          <w:t>https://en.wikipedia.org/wiki/Court</w:t>
+          <w:t>https://en.wikipe</w:t>
+        </w:r>
+        <w:r>
+          <w:rPr>
+            <w:rStyle w:val="Hyperlink"/>
+          </w:rPr>
+          <w:t>d</w:t>
+        </w:r>
+        <w:r>
+          <w:rPr>
+            <w:rStyle w:val="Hyperlink"/>
+          </w:rPr>
+          <w:t>ia.org/wiki</w:t>
+        </w:r>
+        <w:r>
+          <w:rPr>
+            <w:rStyle w:val="Hyperlink"/>
+          </w:rPr>
+          <w:t>/</w:t>
+        </w:r>
+        <w:r>
+          <w:rPr>
+            <w:rStyle w:val="Hyperlink"/>
+          </w:rPr>
+          <w:t>Court</w:t>
         </w:r>
       </w:hyperlink>
     </w:p>
@@ -8128,16 +8211,7 @@
           <w:sz w:val="24"/>
           <w:szCs w:val="24"/>
         </w:rPr>
-        <w:t xml:space="preserve">Slika 11: Prikaz </w:t>
-      </w:r>
-      <w:r>
-        <w:rPr>
-          <w:b/>
-          <w:sz w:val="24"/>
-          <w:szCs w:val="24"/>
-          <w:lang/>
-        </w:rPr>
-        <w:t>početne stranice suda sa poternicama i ročištem</w:t>
+        <w:t>Slika 11: Prikaz početne stranice suda sa poternicama i ročištem</w:t>
       </w:r>
     </w:p>
     <w:p>
@@ -8235,7 +8309,7 @@
             <w:rPr>
               <w:noProof/>
             </w:rPr>
-            <w:t>1</w:t>
+            <w:t>2</w:t>
           </w:r>
         </w:fldSimple>
       </w:p>
@@ -8269,6 +8343,233 @@
       <w:r>
         <w:continuationSeparator/>
       </w:r>
+    </w:p>
+  </w:footnote>
+  <w:footnote w:id="2">
+    <w:p>
+      <w:pPr>
+        <w:pStyle w:val="FootnoteText"/>
+      </w:pPr>
+      <w:r>
+        <w:rPr>
+          <w:rStyle w:val="FootnoteReference"/>
+        </w:rPr>
+        <w:footnoteRef/>
+      </w:r>
+      <w:r>
+        <w:t xml:space="preserve"> </w:t>
+      </w:r>
+      <w:hyperlink r:id="rId1" w:history="1">
+        <w:r>
+          <w:rPr>
+            <w:rStyle w:val="Hyperlink"/>
+          </w:rPr>
+          <w:t>https://en.wikipedia.org/wiki/Court</w:t>
+        </w:r>
+      </w:hyperlink>
+    </w:p>
+    <w:p>
+      <w:pPr>
+        <w:pStyle w:val="FootnoteText"/>
+      </w:pPr>
+    </w:p>
+  </w:footnote>
+  <w:footnote w:id="3">
+    <w:p>
+      <w:pPr>
+        <w:pStyle w:val="FootnoteText"/>
+      </w:pPr>
+      <w:r>
+        <w:rPr>
+          <w:rStyle w:val="FootnoteReference"/>
+        </w:rPr>
+        <w:footnoteRef/>
+      </w:r>
+      <w:r>
+        <w:t xml:space="preserve"> </w:t>
+      </w:r>
+      <w:hyperlink r:id="rId2" w:history="1">
+        <w:r>
+          <w:rPr>
+            <w:rStyle w:val="Hyperlink"/>
+          </w:rPr>
+          <w:t>https://portal.sud.rs/cr/sudovi</w:t>
+        </w:r>
+      </w:hyperlink>
+    </w:p>
+    <w:p>
+      <w:pPr>
+        <w:pStyle w:val="FootnoteText"/>
+      </w:pPr>
+    </w:p>
+  </w:footnote>
+  <w:footnote w:id="4">
+    <w:p>
+      <w:pPr>
+        <w:pStyle w:val="FootnoteText"/>
+      </w:pPr>
+      <w:r>
+        <w:rPr>
+          <w:rStyle w:val="FootnoteReference"/>
+        </w:rPr>
+        <w:footnoteRef/>
+      </w:r>
+      <w:r>
+        <w:t xml:space="preserve"> </w:t>
+      </w:r>
+      <w:hyperlink r:id="rId3" w:history="1">
+        <w:r>
+          <w:rPr>
+            <w:rStyle w:val="Hyperlink"/>
+          </w:rPr>
+          <w:t>https://www.britannica.com/topic/court-law</w:t>
+        </w:r>
+      </w:hyperlink>
+    </w:p>
+    <w:p>
+      <w:pPr>
+        <w:pStyle w:val="FootnoteText"/>
+      </w:pPr>
+    </w:p>
+  </w:footnote>
+  <w:footnote w:id="5">
+    <w:p>
+      <w:pPr>
+        <w:pStyle w:val="FootnoteText"/>
+      </w:pPr>
+      <w:r>
+        <w:rPr>
+          <w:rStyle w:val="FootnoteReference"/>
+        </w:rPr>
+        <w:footnoteRef/>
+      </w:r>
+      <w:r>
+        <w:t xml:space="preserve"> </w:t>
+      </w:r>
+      <w:hyperlink r:id="rId4" w:history="1">
+        <w:r>
+          <w:rPr>
+            <w:rStyle w:val="Hyperlink"/>
+          </w:rPr>
+          <w:t>https://portal.sud.rs/cr/sudovi</w:t>
+        </w:r>
+      </w:hyperlink>
+    </w:p>
+    <w:p>
+      <w:pPr>
+        <w:pStyle w:val="FootnoteText"/>
+      </w:pPr>
+    </w:p>
+  </w:footnote>
+  <w:footnote w:id="6">
+    <w:p>
+      <w:pPr>
+        <w:pStyle w:val="FootnoteText"/>
+      </w:pPr>
+      <w:r>
+        <w:rPr>
+          <w:rStyle w:val="FootnoteReference"/>
+        </w:rPr>
+        <w:footnoteRef/>
+      </w:r>
+      <w:r>
+        <w:t xml:space="preserve"> </w:t>
+      </w:r>
+      <w:hyperlink r:id="rId5" w:history="1">
+        <w:r>
+          <w:rPr>
+            <w:rStyle w:val="Hyperlink"/>
+          </w:rPr>
+          <w:t>https://en.wikipedia.org/wiki/Court</w:t>
+        </w:r>
+      </w:hyperlink>
+    </w:p>
+    <w:p>
+      <w:pPr>
+        <w:pStyle w:val="FootnoteText"/>
+      </w:pPr>
+    </w:p>
+  </w:footnote>
+  <w:footnote w:id="7">
+    <w:p>
+      <w:pPr>
+        <w:pStyle w:val="FootnoteText"/>
+      </w:pPr>
+      <w:r>
+        <w:rPr>
+          <w:rStyle w:val="FootnoteReference"/>
+        </w:rPr>
+        <w:footnoteRef/>
+      </w:r>
+      <w:r>
+        <w:t xml:space="preserve"> </w:t>
+      </w:r>
+      <w:r>
+        <w:t>https://www.britannica.com/topic/court-law</w:t>
+      </w:r>
+    </w:p>
+    <w:p>
+      <w:pPr>
+        <w:pStyle w:val="FootnoteText"/>
+      </w:pPr>
+    </w:p>
+  </w:footnote>
+  <w:footnote w:id="8">
+    <w:p>
+      <w:pPr>
+        <w:pStyle w:val="FootnoteText"/>
+      </w:pPr>
+      <w:r>
+        <w:rPr>
+          <w:rStyle w:val="FootnoteReference"/>
+        </w:rPr>
+        <w:footnoteRef/>
+      </w:r>
+      <w:r>
+        <w:t xml:space="preserve"> </w:t>
+      </w:r>
+      <w:hyperlink r:id="rId6" w:history="1">
+        <w:r>
+          <w:rPr>
+            <w:rStyle w:val="Hyperlink"/>
+          </w:rPr>
+          <w:t>https://www.britannica.com/topic/court-law</w:t>
+        </w:r>
+      </w:hyperlink>
+    </w:p>
+    <w:p>
+      <w:pPr>
+        <w:pStyle w:val="FootnoteText"/>
+      </w:pPr>
+    </w:p>
+  </w:footnote>
+  <w:footnote w:id="9">
+    <w:p>
+      <w:pPr>
+        <w:pStyle w:val="FootnoteText"/>
+      </w:pPr>
+      <w:r>
+        <w:rPr>
+          <w:rStyle w:val="FootnoteReference"/>
+        </w:rPr>
+        <w:footnoteRef/>
+      </w:r>
+      <w:r>
+        <w:t xml:space="preserve"> </w:t>
+      </w:r>
+      <w:hyperlink r:id="rId7" w:history="1">
+        <w:r>
+          <w:rPr>
+            <w:rStyle w:val="Hyperlink"/>
+          </w:rPr>
+          <w:t>https://www.britannica.com/topic/court-law/Judges</w:t>
+        </w:r>
+      </w:hyperlink>
+    </w:p>
+    <w:p>
+      <w:pPr>
+        <w:pStyle w:val="FootnoteText"/>
+      </w:pPr>
     </w:p>
   </w:footnote>
 </w:footnotes>
@@ -11571,316 +11872,6 @@
 </w:styles>
 </file>
 
-<file path=word/glossary/document.xml><?xml version="1.0" encoding="utf-8"?>
-<w:glossaryDocument xmlns:ve="http://schemas.openxmlformats.org/markup-compatibility/2006" xmlns:o="urn:schemas-microsoft-com:office:office" xmlns:r="http://schemas.openxmlformats.org/officeDocument/2006/relationships" xmlns:m="http://schemas.openxmlformats.org/officeDocument/2006/math" xmlns:v="urn:schemas-microsoft-com:vml" xmlns:wp="http://schemas.openxmlformats.org/drawingml/2006/wordprocessingDrawing" xmlns:w10="urn:schemas-microsoft-com:office:word" xmlns:w="http://schemas.openxmlformats.org/wordprocessingml/2006/main" xmlns:wne="http://schemas.microsoft.com/office/word/2006/wordml">
-  <w:docParts/>
-</w:glossaryDocument>
-</file>
-
-<file path=word/glossary/fontTable.xml><?xml version="1.0" encoding="utf-8"?>
-<w:fonts xmlns:r="http://schemas.openxmlformats.org/officeDocument/2006/relationships" xmlns:w="http://schemas.openxmlformats.org/wordprocessingml/2006/main">
-  <w:font w:name="Symbol">
-    <w:panose1 w:val="05050102010706020507"/>
-    <w:charset w:val="02"/>
-    <w:family w:val="roman"/>
-    <w:pitch w:val="variable"/>
-    <w:sig w:usb0="00000000" w:usb1="10000000" w:usb2="00000000" w:usb3="00000000" w:csb0="80000000" w:csb1="00000000"/>
-  </w:font>
-  <w:font w:name="Times New Roman">
-    <w:panose1 w:val="02020603050405020304"/>
-    <w:charset w:val="00"/>
-    <w:family w:val="roman"/>
-    <w:pitch w:val="variable"/>
-    <w:sig w:usb0="E0002EFF" w:usb1="C000785B" w:usb2="00000009" w:usb3="00000000" w:csb0="000001FF" w:csb1="00000000"/>
-  </w:font>
-  <w:font w:name="Courier New">
-    <w:panose1 w:val="02070309020205020404"/>
-    <w:charset w:val="00"/>
-    <w:family w:val="modern"/>
-    <w:pitch w:val="fixed"/>
-    <w:sig w:usb0="E0002EFF" w:usb1="C0007843" w:usb2="00000009" w:usb3="00000000" w:csb0="000001FF" w:csb1="00000000"/>
-  </w:font>
-  <w:font w:name="Wingdings">
-    <w:panose1 w:val="05000000000000000000"/>
-    <w:charset w:val="02"/>
-    <w:family w:val="auto"/>
-    <w:pitch w:val="variable"/>
-    <w:sig w:usb0="00000000" w:usb1="10000000" w:usb2="00000000" w:usb3="00000000" w:csb0="80000000" w:csb1="00000000"/>
-  </w:font>
-  <w:font w:name="Calibri">
-    <w:panose1 w:val="020F0502020204030204"/>
-    <w:charset w:val="00"/>
-    <w:family w:val="swiss"/>
-    <w:pitch w:val="variable"/>
-    <w:sig w:usb0="E4002EFF" w:usb1="C000247B" w:usb2="00000009" w:usb3="00000000" w:csb0="000001FF" w:csb1="00000000"/>
-  </w:font>
-  <w:font w:name="Cambria">
-    <w:panose1 w:val="02040503050406030204"/>
-    <w:charset w:val="00"/>
-    <w:family w:val="roman"/>
-    <w:pitch w:val="variable"/>
-    <w:sig w:usb0="E00006FF" w:usb1="420024FF" w:usb2="02000000" w:usb3="00000000" w:csb0="0000019F" w:csb1="00000000"/>
-  </w:font>
-  <w:font w:name="Tahoma">
-    <w:panose1 w:val="020B0604030504040204"/>
-    <w:charset w:val="00"/>
-    <w:family w:val="swiss"/>
-    <w:pitch w:val="variable"/>
-    <w:sig w:usb0="E1002EFF" w:usb1="C000605B" w:usb2="00000029" w:usb3="00000000" w:csb0="000101FF" w:csb1="00000000"/>
-  </w:font>
-</w:fonts>
-</file>
-
-<file path=word/glossary/settings.xml><?xml version="1.0" encoding="utf-8"?>
-<w:settings xmlns:o="urn:schemas-microsoft-com:office:office" xmlns:r="http://schemas.openxmlformats.org/officeDocument/2006/relationships" xmlns:m="http://schemas.openxmlformats.org/officeDocument/2006/math" xmlns:v="urn:schemas-microsoft-com:vml" xmlns:w10="urn:schemas-microsoft-com:office:word" xmlns:w="http://schemas.openxmlformats.org/wordprocessingml/2006/main" xmlns:sl="http://schemas.openxmlformats.org/schemaLibrary/2006/main">
-  <w:view w:val="normal"/>
-  <w:defaultTabStop w:val="720"/>
-  <w:characterSpacingControl w:val="doNotCompress"/>
-  <w:compat>
-    <w:useFELayout/>
-  </w:compat>
-  <w:rsids>
-    <w:rsidRoot w:val="00EC0828"/>
-    <w:rsid w:val="00B05C19"/>
-    <w:rsid w:val="00EC0828"/>
-  </w:rsids>
-  <m:mathPr>
-    <m:mathFont m:val="Cambria Math"/>
-    <m:brkBin m:val="before"/>
-    <m:brkBinSub m:val="--"/>
-    <m:smallFrac m:val="off"/>
-    <m:dispDef/>
-    <m:lMargin m:val="0"/>
-    <m:rMargin m:val="0"/>
-    <m:defJc m:val="centerGroup"/>
-    <m:wrapIndent m:val="1440"/>
-    <m:intLim m:val="subSup"/>
-    <m:naryLim m:val="undOvr"/>
-  </m:mathPr>
-  <w:themeFontLang w:val="en-GB"/>
-  <w:clrSchemeMapping w:bg1="light1" w:t1="dark1" w:bg2="light2" w:t2="dark2" w:accent1="accent1" w:accent2="accent2" w:accent3="accent3" w:accent4="accent4" w:accent5="accent5" w:accent6="accent6" w:hyperlink="hyperlink" w:followedHyperlink="followedHyperlink"/>
-  <w:decimalSymbol w:val="."/>
-  <w:listSeparator w:val=","/>
-</w:settings>
-</file>
-
-<file path=word/glossary/styles.xml><?xml version="1.0" encoding="utf-8"?>
-<w:styles xmlns:r="http://schemas.openxmlformats.org/officeDocument/2006/relationships" xmlns:w="http://schemas.openxmlformats.org/wordprocessingml/2006/main">
-  <w:docDefaults>
-    <w:rPrDefault>
-      <w:rPr>
-        <w:rFonts w:asciiTheme="minorHAnsi" w:eastAsiaTheme="minorEastAsia" w:hAnsiTheme="minorHAnsi" w:cstheme="minorBidi"/>
-        <w:sz w:val="22"/>
-        <w:szCs w:val="22"/>
-        <w:lang w:val="en-GB" w:eastAsia="en-GB" w:bidi="ar-SA"/>
-      </w:rPr>
-    </w:rPrDefault>
-    <w:pPrDefault>
-      <w:pPr>
-        <w:spacing w:after="200" w:line="276" w:lineRule="auto"/>
-      </w:pPr>
-    </w:pPrDefault>
-  </w:docDefaults>
-  <w:latentStyles w:defLockedState="0" w:defUIPriority="99" w:defSemiHidden="1" w:defUnhideWhenUsed="1" w:defQFormat="0" w:count="267">
-    <w:lsdException w:name="Normal" w:semiHidden="0" w:uiPriority="0" w:unhideWhenUsed="0" w:qFormat="1"/>
-    <w:lsdException w:name="heading 1" w:semiHidden="0" w:uiPriority="9" w:unhideWhenUsed="0" w:qFormat="1"/>
-    <w:lsdException w:name="heading 2" w:uiPriority="9" w:qFormat="1"/>
-    <w:lsdException w:name="heading 3" w:uiPriority="9" w:qFormat="1"/>
-    <w:lsdException w:name="heading 4" w:uiPriority="9" w:qFormat="1"/>
-    <w:lsdException w:name="heading 5" w:uiPriority="9" w:qFormat="1"/>
-    <w:lsdException w:name="heading 6" w:uiPriority="9" w:qFormat="1"/>
-    <w:lsdException w:name="heading 7" w:uiPriority="9" w:qFormat="1"/>
-    <w:lsdException w:name="heading 8" w:uiPriority="9" w:qFormat="1"/>
-    <w:lsdException w:name="heading 9" w:uiPriority="9" w:qFormat="1"/>
-    <w:lsdException w:name="toc 1" w:uiPriority="39"/>
-    <w:lsdException w:name="toc 2" w:uiPriority="39"/>
-    <w:lsdException w:name="toc 3" w:uiPriority="39"/>
-    <w:lsdException w:name="toc 4" w:uiPriority="39"/>
-    <w:lsdException w:name="toc 5" w:uiPriority="39"/>
-    <w:lsdException w:name="toc 6" w:uiPriority="39"/>
-    <w:lsdException w:name="toc 7" w:uiPriority="39"/>
-    <w:lsdException w:name="toc 8" w:uiPriority="39"/>
-    <w:lsdException w:name="toc 9" w:uiPriority="39"/>
-    <w:lsdException w:name="caption" w:uiPriority="35" w:qFormat="1"/>
-    <w:lsdException w:name="Title" w:semiHidden="0" w:uiPriority="10" w:unhideWhenUsed="0" w:qFormat="1"/>
-    <w:lsdException w:name="Default Paragraph Font" w:uiPriority="1"/>
-    <w:lsdException w:name="Subtitle" w:semiHidden="0" w:uiPriority="11" w:unhideWhenUsed="0" w:qFormat="1"/>
-    <w:lsdException w:name="Strong" w:semiHidden="0" w:uiPriority="22" w:unhideWhenUsed="0" w:qFormat="1"/>
-    <w:lsdException w:name="Emphasis" w:semiHidden="0" w:uiPriority="20" w:unhideWhenUsed="0" w:qFormat="1"/>
-    <w:lsdException w:name="Table Grid" w:semiHidden="0" w:uiPriority="59" w:unhideWhenUsed="0"/>
-    <w:lsdException w:name="Placeholder Text" w:unhideWhenUsed="0"/>
-    <w:lsdException w:name="No Spacing" w:semiHidden="0" w:uiPriority="1" w:unhideWhenUsed="0" w:qFormat="1"/>
-    <w:lsdException w:name="Light Shading" w:semiHidden="0" w:uiPriority="60" w:unhideWhenUsed="0"/>
-    <w:lsdException w:name="Light List" w:semiHidden="0" w:uiPriority="61" w:unhideWhenUsed="0"/>
-    <w:lsdException w:name="Light Grid" w:semiHidden="0" w:uiPriority="62" w:unhideWhenUsed="0"/>
-    <w:lsdException w:name="Medium Shading 1" w:semiHidden="0" w:uiPriority="63" w:unhideWhenUsed="0"/>
-    <w:lsdException w:name="Medium Shading 2" w:semiHidden="0" w:uiPriority="64" w:unhideWhenUsed="0"/>
-    <w:lsdException w:name="Medium List 1" w:semiHidden="0" w:uiPriority="65" w:unhideWhenUsed="0"/>
-    <w:lsdException w:name="Medium List 2" w:semiHidden="0" w:uiPriority="66" w:unhideWhenUsed="0"/>
-    <w:lsdException w:name="Medium Grid 1" w:semiHidden="0" w:uiPriority="67" w:unhideWhenUsed="0"/>
-    <w:lsdException w:name="Medium Grid 2" w:semiHidden="0" w:uiPriority="68" w:unhideWhenUsed="0"/>
-    <w:lsdException w:name="Medium Grid 3" w:semiHidden="0" w:uiPriority="69" w:unhideWhenUsed="0"/>
-    <w:lsdException w:name="Dark List" w:semiHidden="0" w:uiPriority="70" w:unhideWhenUsed="0"/>
-    <w:lsdException w:name="Colorful Shading" w:semiHidden="0" w:uiPriority="71" w:unhideWhenUsed="0"/>
-    <w:lsdException w:name="Colorful List" w:semiHidden="0" w:uiPriority="72" w:unhideWhenUsed="0"/>
-    <w:lsdException w:name="Colorful Grid" w:semiHidden="0" w:uiPriority="73" w:unhideWhenUsed="0"/>
-    <w:lsdException w:name="Light Shading Accent 1" w:semiHidden="0" w:uiPriority="60" w:unhideWhenUsed="0"/>
-    <w:lsdException w:name="Light List Accent 1" w:semiHidden="0" w:uiPriority="61" w:unhideWhenUsed="0"/>
-    <w:lsdException w:name="Light Grid Accent 1" w:semiHidden="0" w:uiPriority="62" w:unhideWhenUsed="0"/>
-    <w:lsdException w:name="Medium Shading 1 Accent 1" w:semiHidden="0" w:uiPriority="63" w:unhideWhenUsed="0"/>
-    <w:lsdException w:name="Medium Shading 2 Accent 1" w:semiHidden="0" w:uiPriority="64" w:unhideWhenUsed="0"/>
-    <w:lsdException w:name="Medium List 1 Accent 1" w:semiHidden="0" w:uiPriority="65" w:unhideWhenUsed="0"/>
-    <w:lsdException w:name="Revision" w:unhideWhenUsed="0"/>
-    <w:lsdException w:name="List Paragraph" w:semiHidden="0" w:uiPriority="34" w:unhideWhenUsed="0" w:qFormat="1"/>
-    <w:lsdException w:name="Quote" w:semiHidden="0" w:uiPriority="29" w:unhideWhenUsed="0" w:qFormat="1"/>
-    <w:lsdException w:name="Intense Quote" w:semiHidden="0" w:uiPriority="30" w:unhideWhenUsed="0" w:qFormat="1"/>
-    <w:lsdException w:name="Medium List 2 Accent 1" w:semiHidden="0" w:uiPriority="66" w:unhideWhenUsed="0"/>
-    <w:lsdException w:name="Medium Grid 1 Accent 1" w:semiHidden="0" w:uiPriority="67" w:unhideWhenUsed="0"/>
-    <w:lsdException w:name="Medium Grid 2 Accent 1" w:semiHidden="0" w:uiPriority="68" w:unhideWhenUsed="0"/>
-    <w:lsdException w:name="Medium Grid 3 Accent 1" w:semiHidden="0" w:uiPriority="69" w:unhideWhenUsed="0"/>
-    <w:lsdException w:name="Dark List Accent 1" w:semiHidden="0" w:uiPriority="70" w:unhideWhenUsed="0"/>
-    <w:lsdException w:name="Colorful Shading Accent 1" w:semiHidden="0" w:uiPriority="71" w:unhideWhenUsed="0"/>
-    <w:lsdException w:name="Colorful List Accent 1" w:semiHidden="0" w:uiPriority="72" w:unhideWhenUsed="0"/>
-    <w:lsdException w:name="Colorful Grid Accent 1" w:semiHidden="0" w:uiPriority="73" w:unhideWhenUsed="0"/>
-    <w:lsdException w:name="Light Shading Accent 2" w:semiHidden="0" w:uiPriority="60" w:unhideWhenUsed="0"/>
-    <w:lsdException w:name="Light List Accent 2" w:semiHidden="0" w:uiPriority="61" w:unhideWhenUsed="0"/>
-    <w:lsdException w:name="Light Grid Accent 2" w:semiHidden="0" w:uiPriority="62" w:unhideWhenUsed="0"/>
-    <w:lsdException w:name="Medium Shading 1 Accent 2" w:semiHidden="0" w:uiPriority="63" w:unhideWhenUsed="0"/>
-    <w:lsdException w:name="Medium Shading 2 Accent 2" w:semiHidden="0" w:uiPriority="64" w:unhideWhenUsed="0"/>
-    <w:lsdException w:name="Medium List 1 Accent 2" w:semiHidden="0" w:uiPriority="65" w:unhideWhenUsed="0"/>
-    <w:lsdException w:name="Medium List 2 Accent 2" w:semiHidden="0" w:uiPriority="66" w:unhideWhenUsed="0"/>
-    <w:lsdException w:name="Medium Grid 1 Accent 2" w:semiHidden="0" w:uiPriority="67" w:unhideWhenUsed="0"/>
-    <w:lsdException w:name="Medium Grid 2 Accent 2" w:semiHidden="0" w:uiPriority="68" w:unhideWhenUsed="0"/>
-    <w:lsdException w:name="Medium Grid 3 Accent 2" w:semiHidden="0" w:uiPriority="69" w:unhideWhenUsed="0"/>
-    <w:lsdException w:name="Dark List Accent 2" w:semiHidden="0" w:uiPriority="70" w:unhideWhenUsed="0"/>
-    <w:lsdException w:name="Colorful Shading Accent 2" w:semiHidden="0" w:uiPriority="71" w:unhideWhenUsed="0"/>
-    <w:lsdException w:name="Colorful List Accent 2" w:semiHidden="0" w:uiPriority="72" w:unhideWhenUsed="0"/>
-    <w:lsdException w:name="Colorful Grid Accent 2" w:semiHidden="0" w:uiPriority="73" w:unhideWhenUsed="0"/>
-    <w:lsdException w:name="Light Shading Accent 3" w:semiHidden="0" w:uiPriority="60" w:unhideWhenUsed="0"/>
-    <w:lsdException w:name="Light List Accent 3" w:semiHidden="0" w:uiPriority="61" w:unhideWhenUsed="0"/>
-    <w:lsdException w:name="Light Grid Accent 3" w:semiHidden="0" w:uiPriority="62" w:unhideWhenUsed="0"/>
-    <w:lsdException w:name="Medium Shading 1 Accent 3" w:semiHidden="0" w:uiPriority="63" w:unhideWhenUsed="0"/>
-    <w:lsdException w:name="Medium Shading 2 Accent 3" w:semiHidden="0" w:uiPriority="64" w:unhideWhenUsed="0"/>
-    <w:lsdException w:name="Medium List 1 Accent 3" w:semiHidden="0" w:uiPriority="65" w:unhideWhenUsed="0"/>
-    <w:lsdException w:name="Medium List 2 Accent 3" w:semiHidden="0" w:uiPriority="66" w:unhideWhenUsed="0"/>
-    <w:lsdException w:name="Medium Grid 1 Accent 3" w:semiHidden="0" w:uiPriority="67" w:unhideWhenUsed="0"/>
-    <w:lsdException w:name="Medium Grid 2 Accent 3" w:semiHidden="0" w:uiPriority="68" w:unhideWhenUsed="0"/>
-    <w:lsdException w:name="Medium Grid 3 Accent 3" w:semiHidden="0" w:uiPriority="69" w:unhideWhenUsed="0"/>
-    <w:lsdException w:name="Dark List Accent 3" w:semiHidden="0" w:uiPriority="70" w:unhideWhenUsed="0"/>
-    <w:lsdException w:name="Colorful Shading Accent 3" w:semiHidden="0" w:uiPriority="71" w:unhideWhenUsed="0"/>
-    <w:lsdException w:name="Colorful List Accent 3" w:semiHidden="0" w:uiPriority="72" w:unhideWhenUsed="0"/>
-    <w:lsdException w:name="Colorful Grid Accent 3" w:semiHidden="0" w:uiPriority="73" w:unhideWhenUsed="0"/>
-    <w:lsdException w:name="Light Shading Accent 4" w:semiHidden="0" w:uiPriority="60" w:unhideWhenUsed="0"/>
-    <w:lsdException w:name="Light List Accent 4" w:semiHidden="0" w:uiPriority="61" w:unhideWhenUsed="0"/>
-    <w:lsdException w:name="Light Grid Accent 4" w:semiHidden="0" w:uiPriority="62" w:unhideWhenUsed="0"/>
-    <w:lsdException w:name="Medium Shading 1 Accent 4" w:semiHidden="0" w:uiPriority="63" w:unhideWhenUsed="0"/>
-    <w:lsdException w:name="Medium Shading 2 Accent 4" w:semiHidden="0" w:uiPriority="64" w:unhideWhenUsed="0"/>
-    <w:lsdException w:name="Medium List 1 Accent 4" w:semiHidden="0" w:uiPriority="65" w:unhideWhenUsed="0"/>
-    <w:lsdException w:name="Medium List 2 Accent 4" w:semiHidden="0" w:uiPriority="66" w:unhideWhenUsed="0"/>
-    <w:lsdException w:name="Medium Grid 1 Accent 4" w:semiHidden="0" w:uiPriority="67" w:unhideWhenUsed="0"/>
-    <w:lsdException w:name="Medium Grid 2 Accent 4" w:semiHidden="0" w:uiPriority="68" w:unhideWhenUsed="0"/>
-    <w:lsdException w:name="Medium Grid 3 Accent 4" w:semiHidden="0" w:uiPriority="69" w:unhideWhenUsed="0"/>
-    <w:lsdException w:name="Dark List Accent 4" w:semiHidden="0" w:uiPriority="70" w:unhideWhenUsed="0"/>
-    <w:lsdException w:name="Colorful Shading Accent 4" w:semiHidden="0" w:uiPriority="71" w:unhideWhenUsed="0"/>
-    <w:lsdException w:name="Colorful List Accent 4" w:semiHidden="0" w:uiPriority="72" w:unhideWhenUsed="0"/>
-    <w:lsdException w:name="Colorful Grid Accent 4" w:semiHidden="0" w:uiPriority="73" w:unhideWhenUsed="0"/>
-    <w:lsdException w:name="Light Shading Accent 5" w:semiHidden="0" w:uiPriority="60" w:unhideWhenUsed="0"/>
-    <w:lsdException w:name="Light List Accent 5" w:semiHidden="0" w:uiPriority="61" w:unhideWhenUsed="0"/>
-    <w:lsdException w:name="Light Grid Accent 5" w:semiHidden="0" w:uiPriority="62" w:unhideWhenUsed="0"/>
-    <w:lsdException w:name="Medium Shading 1 Accent 5" w:semiHidden="0" w:uiPriority="63" w:unhideWhenUsed="0"/>
-    <w:lsdException w:name="Medium Shading 2 Accent 5" w:semiHidden="0" w:uiPriority="64" w:unhideWhenUsed="0"/>
-    <w:lsdException w:name="Medium List 1 Accent 5" w:semiHidden="0" w:uiPriority="65" w:unhideWhenUsed="0"/>
-    <w:lsdException w:name="Medium List 2 Accent 5" w:semiHidden="0" w:uiPriority="66" w:unhideWhenUsed="0"/>
-    <w:lsdException w:name="Medium Grid 1 Accent 5" w:semiHidden="0" w:uiPriority="67" w:unhideWhenUsed="0"/>
-    <w:lsdException w:name="Medium Grid 2 Accent 5" w:semiHidden="0" w:uiPriority="68" w:unhideWhenUsed="0"/>
-    <w:lsdException w:name="Medium Grid 3 Accent 5" w:semiHidden="0" w:uiPriority="69" w:unhideWhenUsed="0"/>
-    <w:lsdException w:name="Dark List Accent 5" w:semiHidden="0" w:uiPriority="70" w:unhideWhenUsed="0"/>
-    <w:lsdException w:name="Colorful Shading Accent 5" w:semiHidden="0" w:uiPriority="71" w:unhideWhenUsed="0"/>
-    <w:lsdException w:name="Colorful List Accent 5" w:semiHidden="0" w:uiPriority="72" w:unhideWhenUsed="0"/>
-    <w:lsdException w:name="Colorful Grid Accent 5" w:semiHidden="0" w:uiPriority="73" w:unhideWhenUsed="0"/>
-    <w:lsdException w:name="Light Shading Accent 6" w:semiHidden="0" w:uiPriority="60" w:unhideWhenUsed="0"/>
-    <w:lsdException w:name="Light List Accent 6" w:semiHidden="0" w:uiPriority="61" w:unhideWhenUsed="0"/>
-    <w:lsdException w:name="Light Grid Accent 6" w:semiHidden="0" w:uiPriority="62" w:unhideWhenUsed="0"/>
-    <w:lsdException w:name="Medium Shading 1 Accent 6" w:semiHidden="0" w:uiPriority="63" w:unhideWhenUsed="0"/>
-    <w:lsdException w:name="Medium Shading 2 Accent 6" w:semiHidden="0" w:uiPriority="64" w:unhideWhenUsed="0"/>
-    <w:lsdException w:name="Medium List 1 Accent 6" w:semiHidden="0" w:uiPriority="65" w:unhideWhenUsed="0"/>
-    <w:lsdException w:name="Medium List 2 Accent 6" w:semiHidden="0" w:uiPriority="66" w:unhideWhenUsed="0"/>
-    <w:lsdException w:name="Medium Grid 1 Accent 6" w:semiHidden="0" w:uiPriority="67" w:unhideWhenUsed="0"/>
-    <w:lsdException w:name="Medium Grid 2 Accent 6" w:semiHidden="0" w:uiPriority="68" w:unhideWhenUsed="0"/>
-    <w:lsdException w:name="Medium Grid 3 Accent 6" w:semiHidden="0" w:uiPriority="69" w:unhideWhenUsed="0"/>
-    <w:lsdException w:name="Dark List Accent 6" w:semiHidden="0" w:uiPriority="70" w:unhideWhenUsed="0"/>
-    <w:lsdException w:name="Colorful Shading Accent 6" w:semiHidden="0" w:uiPriority="71" w:unhideWhenUsed="0"/>
-    <w:lsdException w:name="Colorful List Accent 6" w:semiHidden="0" w:uiPriority="72" w:unhideWhenUsed="0"/>
-    <w:lsdException w:name="Colorful Grid Accent 6" w:semiHidden="0" w:uiPriority="73" w:unhideWhenUsed="0"/>
-    <w:lsdException w:name="Subtle Emphasis" w:semiHidden="0" w:uiPriority="19" w:unhideWhenUsed="0" w:qFormat="1"/>
-    <w:lsdException w:name="Intense Emphasis" w:semiHidden="0" w:uiPriority="21" w:unhideWhenUsed="0" w:qFormat="1"/>
-    <w:lsdException w:name="Subtle Reference" w:semiHidden="0" w:uiPriority="31" w:unhideWhenUsed="0" w:qFormat="1"/>
-    <w:lsdException w:name="Intense Reference" w:semiHidden="0" w:uiPriority="32" w:unhideWhenUsed="0" w:qFormat="1"/>
-    <w:lsdException w:name="Book Title" w:semiHidden="0" w:uiPriority="33" w:unhideWhenUsed="0" w:qFormat="1"/>
-    <w:lsdException w:name="Bibliography" w:uiPriority="37"/>
-    <w:lsdException w:name="TOC Heading" w:uiPriority="39" w:qFormat="1"/>
-  </w:latentStyles>
-  <w:style w:type="paragraph" w:default="1" w:styleId="Normal">
-    <w:name w:val="Normal"/>
-    <w:qFormat/>
-  </w:style>
-  <w:style w:type="character" w:default="1" w:styleId="DefaultParagraphFont">
-    <w:name w:val="Default Paragraph Font"/>
-    <w:uiPriority w:val="1"/>
-    <w:semiHidden/>
-    <w:unhideWhenUsed/>
-  </w:style>
-  <w:style w:type="table" w:default="1" w:styleId="TableNormal">
-    <w:name w:val="Normal Table"/>
-    <w:uiPriority w:val="99"/>
-    <w:semiHidden/>
-    <w:unhideWhenUsed/>
-    <w:qFormat/>
-    <w:tblPr>
-      <w:tblInd w:w="0" w:type="dxa"/>
-      <w:tblCellMar>
-        <w:top w:w="0" w:type="dxa"/>
-        <w:left w:w="108" w:type="dxa"/>
-        <w:bottom w:w="0" w:type="dxa"/>
-        <w:right w:w="108" w:type="dxa"/>
-      </w:tblCellMar>
-    </w:tblPr>
-  </w:style>
-  <w:style w:type="numbering" w:default="1" w:styleId="NoList">
-    <w:name w:val="No List"/>
-    <w:uiPriority w:val="99"/>
-    <w:semiHidden/>
-    <w:unhideWhenUsed/>
-  </w:style>
-  <w:style w:type="paragraph" w:customStyle="1" w:styleId="69322990EF1948048D28B289AA7A80F6">
-    <w:name w:val="69322990EF1948048D28B289AA7A80F6"/>
-    <w:rsid w:val="00EC0828"/>
-  </w:style>
-  <w:style w:type="paragraph" w:customStyle="1" w:styleId="0A0A04F54B5F419A95598CF2F4606FB1">
-    <w:name w:val="0A0A04F54B5F419A95598CF2F4606FB1"/>
-    <w:rsid w:val="00EC0828"/>
-  </w:style>
-  <w:style w:type="paragraph" w:customStyle="1" w:styleId="E51266733F5F4DCE8EADA9FD76041F8E">
-    <w:name w:val="E51266733F5F4DCE8EADA9FD76041F8E"/>
-    <w:rsid w:val="00EC0828"/>
-  </w:style>
-  <w:style w:type="paragraph" w:customStyle="1" w:styleId="09AB46C7EC1C40609E30EB5C247BCDB1">
-    <w:name w:val="09AB46C7EC1C40609E30EB5C247BCDB1"/>
-    <w:rsid w:val="00EC0828"/>
-  </w:style>
-  <w:style w:type="paragraph" w:customStyle="1" w:styleId="19B1A3F5A47C42F8ADE2E1920150D7D9">
-    <w:name w:val="19B1A3F5A47C42F8ADE2E1920150D7D9"/>
-    <w:rsid w:val="00EC0828"/>
-  </w:style>
-</w:styles>
-</file>
-
-<file path=word/glossary/webSettings.xml><?xml version="1.0" encoding="utf-8"?>
-<w:webSettings xmlns:r="http://schemas.openxmlformats.org/officeDocument/2006/relationships" xmlns:w="http://schemas.openxmlformats.org/wordprocessingml/2006/main">
-  <w:optimizeForBrowser/>
-</w:webSettings>
-</file>
-
 <file path=word/theme/theme1.xml><?xml version="1.0" encoding="utf-8"?>
 <a:theme xmlns:a="http://schemas.openxmlformats.org/drawingml/2006/main" name="Office Theme">
   <a:themeElements>
@@ -12169,7 +12160,7 @@
 </file>
 
 <file path=customXml/itemProps1.xml><?xml version="1.0" encoding="utf-8"?>
-<ds:datastoreItem xmlns:ds="http://schemas.openxmlformats.org/officeDocument/2006/customXml" ds:itemID="{50DEC70C-4C87-437F-A4BA-255C583675F2}">
+<ds:datastoreItem xmlns:ds="http://schemas.openxmlformats.org/officeDocument/2006/customXml" ds:itemID="{701E1C7F-76B6-4BA2-8C15-0ECA303E5244}">
   <ds:schemaRefs>
     <ds:schemaRef ds:uri="http://schemas.openxmlformats.org/officeDocument/2006/bibliography"/>
   </ds:schemaRefs>

</xml_diff>